<commit_message>
Saving resume for 2018
</commit_message>
<xml_diff>
--- a/thomas-gadfort-resume-2018.docx
+++ b/thomas-gadfort-resume-2018.docx
@@ -100,7 +100,6 @@
           <w:sz w:val="22"/>
           <w:szCs w:val="20"/>
           <w:u w:val="single"/>
-          <w:lang w:val="en-US"/>
         </w:rPr>
       </w:pPr>
       <w:r>
@@ -329,7 +328,6 @@
           <w:rFonts w:ascii="Tahoma" w:hAnsi="Tahoma" w:cs="Tahoma"/>
           <w:sz w:val="20"/>
           <w:szCs w:val="20"/>
-          <w:lang w:val="en-US"/>
         </w:rPr>
       </w:pPr>
       <w:r>
@@ -385,15 +383,7 @@
           <w:sz w:val="20"/>
           <w:szCs w:val="20"/>
         </w:rPr>
-        <w:t>ARITY</w:t>
-      </w:r>
-      <w:r>
-        <w:rPr>
-          <w:rFonts w:ascii="Arial" w:hAnsi="Arial" w:cs="Arial"/>
-          <w:sz w:val="20"/>
-          <w:szCs w:val="20"/>
-        </w:rPr>
-        <w:t>, Chicago, IL</w:t>
+        <w:t>ARITY, Chicago, IL</w:t>
       </w:r>
       <w:r>
         <w:rPr>
@@ -444,40 +434,15 @@
           <w:szCs w:val="20"/>
         </w:rPr>
         <w:tab/>
-        <w:t xml:space="preserve">     </w:t>
-      </w:r>
-      <w:r>
-        <w:rPr>
-          <w:rFonts w:ascii="Arial" w:hAnsi="Arial" w:cs="Arial"/>
-          <w:b/>
-          <w:sz w:val="20"/>
-          <w:szCs w:val="20"/>
-        </w:rPr>
-        <w:t>Senior Data Scientist</w:t>
-      </w:r>
-      <w:r>
-        <w:rPr>
-          <w:rFonts w:ascii="Arial" w:hAnsi="Arial" w:cs="Arial"/>
-          <w:sz w:val="20"/>
-          <w:szCs w:val="20"/>
-        </w:rPr>
-        <w:t xml:space="preserve">, </w:t>
-      </w:r>
-      <w:r>
-        <w:rPr>
-          <w:rFonts w:ascii="Arial" w:hAnsi="Arial" w:cs="Arial"/>
-          <w:sz w:val="20"/>
-          <w:szCs w:val="20"/>
-        </w:rPr>
-        <w:t>2018</w:t>
-      </w:r>
-      <w:r>
-        <w:rPr>
-          <w:rFonts w:ascii="Arial" w:hAnsi="Arial" w:cs="Arial"/>
-          <w:sz w:val="20"/>
-          <w:szCs w:val="20"/>
-        </w:rPr>
-        <w:t xml:space="preserve"> - Present</w:t>
+        <w:t xml:space="preserve">     Senior Data Scientist</w:t>
+      </w:r>
+      <w:r>
+        <w:rPr>
+          <w:rFonts w:ascii="Arial" w:hAnsi="Arial" w:cs="Arial"/>
+          <w:sz w:val="20"/>
+          <w:szCs w:val="20"/>
+        </w:rPr>
+        <w:t>, 2018 - Present</w:t>
       </w:r>
       <w:r>
         <w:rPr>
@@ -503,31 +468,7 @@
           <w:sz w:val="20"/>
           <w:szCs w:val="20"/>
         </w:rPr>
-        <w:t xml:space="preserve">Lead </w:t>
-      </w:r>
-      <w:r>
-        <w:rPr>
-          <w:rFonts w:ascii="Arial" w:hAnsi="Arial" w:cs="Arial"/>
-          <w:sz w:val="20"/>
-          <w:szCs w:val="20"/>
-        </w:rPr>
-        <w:t>data scientist</w:t>
-      </w:r>
-      <w:r>
-        <w:rPr>
-          <w:rFonts w:ascii="Arial" w:hAnsi="Arial" w:cs="Arial"/>
-          <w:sz w:val="20"/>
-          <w:szCs w:val="20"/>
-        </w:rPr>
-        <w:t xml:space="preserve"> for the consumer </w:t>
-      </w:r>
-      <w:r>
-        <w:rPr>
-          <w:rFonts w:ascii="Arial" w:hAnsi="Arial" w:cs="Arial"/>
-          <w:sz w:val="20"/>
-          <w:szCs w:val="20"/>
-        </w:rPr>
-        <w:t>experience team</w:t>
+        <w:t>Lead data scientist for the consumer experience team</w:t>
       </w:r>
     </w:p>
     <w:p>
@@ -595,7 +536,15 @@
           <w:sz w:val="20"/>
           <w:szCs w:val="20"/>
         </w:rPr>
-        <w:t>Created a PoC for a predictive model combining automobile diagnostic data and driving behavior information.</w:t>
+        <w:t>Created</w:t>
+      </w:r>
+      <w:r>
+        <w:rPr>
+          <w:rFonts w:ascii="Arial" w:hAnsi="Arial" w:cs="Arial"/>
+          <w:sz w:val="20"/>
+          <w:szCs w:val="20"/>
+        </w:rPr>
+        <w:t xml:space="preserve"> PoC for a predictive model combining automobile diagnostic data and driving behavior information.</w:t>
       </w:r>
     </w:p>
     <w:p>
@@ -886,31 +835,31 @@
           <w:sz w:val="20"/>
           <w:szCs w:val="20"/>
         </w:rPr>
-        <w:t xml:space="preserve">Served as lead data scientist for the American division of Karvy, based in Hyderabad, India. </w:t>
-      </w:r>
-      <w:r>
-        <w:rPr>
-          <w:rFonts w:ascii="Arial" w:hAnsi="Arial" w:cs="Arial"/>
-          <w:sz w:val="20"/>
-          <w:szCs w:val="20"/>
-        </w:rPr>
-        <w:t>R</w:t>
-      </w:r>
-      <w:r>
-        <w:rPr>
-          <w:rFonts w:ascii="Arial" w:hAnsi="Arial" w:cs="Arial"/>
-          <w:sz w:val="20"/>
-          <w:szCs w:val="20"/>
-        </w:rPr>
-        <w:t>esponsible for technical discussi</w:t>
-      </w:r>
-      <w:r>
-        <w:rPr>
-          <w:rFonts w:ascii="Arial" w:hAnsi="Arial" w:cs="Arial"/>
-          <w:sz w:val="20"/>
-          <w:szCs w:val="20"/>
-        </w:rPr>
-        <w:t>ons during client presentations and building Python-based machine-learning environment.</w:t>
+        <w:t xml:space="preserve">Technical lead </w:t>
+      </w:r>
+      <w:r>
+        <w:rPr>
+          <w:rFonts w:ascii="Arial" w:hAnsi="Arial" w:cs="Arial"/>
+          <w:sz w:val="20"/>
+          <w:szCs w:val="20"/>
+        </w:rPr>
+        <w:t xml:space="preserve">for </w:t>
+      </w:r>
+      <w:r>
+        <w:rPr>
+          <w:rFonts w:ascii="Arial" w:hAnsi="Arial" w:cs="Arial"/>
+          <w:sz w:val="20"/>
+          <w:szCs w:val="20"/>
+        </w:rPr>
+        <w:t xml:space="preserve">client-facing </w:t>
+      </w:r>
+      <w:r>
+        <w:rPr>
+          <w:rFonts w:ascii="Arial" w:hAnsi="Arial" w:cs="Arial"/>
+          <w:sz w:val="20"/>
+          <w:szCs w:val="20"/>
+        </w:rPr>
+        <w:t>during presentations and building Python-based machine-learning environment.</w:t>
       </w:r>
     </w:p>
     <w:p>
@@ -1385,15 +1334,23 @@
           <w:sz w:val="20"/>
           <w:szCs w:val="20"/>
         </w:rPr>
-        <w:t xml:space="preserve"> of the ambitious and </w:t>
-      </w:r>
-      <w:r>
-        <w:rPr>
-          <w:rFonts w:ascii="Arial" w:hAnsi="Arial" w:cs="Arial"/>
-          <w:sz w:val="20"/>
-          <w:szCs w:val="20"/>
-        </w:rPr>
-        <w:t>renowned ATLAS experiment team</w:t>
+        <w:t xml:space="preserve"> </w:t>
+      </w:r>
+      <w:r>
+        <w:rPr>
+          <w:rFonts w:ascii="Arial" w:hAnsi="Arial" w:cs="Arial"/>
+          <w:sz w:val="20"/>
+          <w:szCs w:val="20"/>
+        </w:rPr>
+        <w:t xml:space="preserve">of the </w:t>
+      </w:r>
+      <w:r>
+        <w:rPr>
+          <w:rFonts w:ascii="Arial" w:hAnsi="Arial" w:cs="Arial"/>
+          <w:sz w:val="20"/>
+          <w:szCs w:val="20"/>
+        </w:rPr>
+        <w:t>renowned ATLAS experiment</w:t>
       </w:r>
       <w:r>
         <w:rPr>
@@ -1418,6 +1375,56 @@
           <w:szCs w:val="20"/>
         </w:rPr>
         <w:t xml:space="preserve">the </w:t>
+      </w:r>
+      <w:r>
+        <w:rPr>
+          <w:rFonts w:ascii="Arial" w:hAnsi="Arial" w:cs="Arial"/>
+          <w:sz w:val="20"/>
+          <w:szCs w:val="20"/>
+        </w:rPr>
+        <w:t>groundbreaking Higgs Boson discovery.</w:t>
+      </w:r>
+    </w:p>
+    <w:p>
+      <w:pPr>
+        <w:spacing w:after="80"/>
+        <w:rPr>
+          <w:rFonts w:ascii="Arial" w:hAnsi="Arial" w:cs="Arial"/>
+          <w:sz w:val="20"/>
+          <w:szCs w:val="20"/>
+        </w:rPr>
+      </w:pPr>
+      <w:r>
+        <w:rPr>
+          <w:rFonts w:ascii="Arial" w:hAnsi="Arial" w:cs="Arial"/>
+          <w:sz w:val="20"/>
+          <w:szCs w:val="20"/>
+        </w:rPr>
+        <w:t>COLUMBIA UNIVERSITY</w:t>
+      </w:r>
+      <w:r>
+        <w:rPr>
+          <w:rFonts w:ascii="Arial" w:hAnsi="Arial" w:cs="Arial"/>
+          <w:sz w:val="20"/>
+          <w:szCs w:val="20"/>
+        </w:rPr>
+        <w:t xml:space="preserve">, </w:t>
+      </w:r>
+      <w:r>
+        <w:rPr>
+          <w:rFonts w:ascii="Arial" w:hAnsi="Arial" w:cs="Arial"/>
+          <w:sz w:val="20"/>
+          <w:szCs w:val="20"/>
+        </w:rPr>
+        <w:t>New York</w:t>
+      </w:r>
+      <w:r>
+        <w:rPr>
+          <w:rFonts w:ascii="Arial" w:hAnsi="Arial" w:cs="Arial"/>
+          <w:sz w:val="20"/>
+          <w:szCs w:val="20"/>
+        </w:rPr>
+        <w:t xml:space="preserve"> City</w:t>
       </w:r>
       <w:bookmarkStart w:id="0" w:name="_GoBack"/>
       <w:bookmarkEnd w:id="0"/>
@@ -1427,15 +1434,74 @@
           <w:sz w:val="20"/>
           <w:szCs w:val="20"/>
         </w:rPr>
-        <w:t>groundbreaking Higgs Boson discovery.</w:t>
-      </w:r>
-      <w:r>
-        <w:rPr>
-          <w:rFonts w:ascii="Arial" w:hAnsi="Arial" w:cs="Arial"/>
-          <w:sz w:val="20"/>
-          <w:szCs w:val="20"/>
-        </w:rPr>
-        <w:t xml:space="preserve"> </w:t>
+        <w:t>, NY</w:t>
+      </w:r>
+      <w:r>
+        <w:rPr>
+          <w:rFonts w:ascii="Arial" w:hAnsi="Arial" w:cs="Arial"/>
+          <w:sz w:val="20"/>
+          <w:szCs w:val="20"/>
+        </w:rPr>
+        <w:tab/>
+      </w:r>
+      <w:r>
+        <w:rPr>
+          <w:rFonts w:ascii="Arial" w:hAnsi="Arial" w:cs="Arial"/>
+          <w:sz w:val="20"/>
+          <w:szCs w:val="20"/>
+        </w:rPr>
+        <w:tab/>
+      </w:r>
+      <w:r>
+        <w:rPr>
+          <w:rFonts w:ascii="Arial" w:hAnsi="Arial" w:cs="Arial"/>
+          <w:sz w:val="20"/>
+          <w:szCs w:val="20"/>
+        </w:rPr>
+        <w:tab/>
+      </w:r>
+      <w:r>
+        <w:rPr>
+          <w:rFonts w:ascii="Arial" w:hAnsi="Arial" w:cs="Arial"/>
+          <w:sz w:val="20"/>
+          <w:szCs w:val="20"/>
+        </w:rPr>
+        <w:tab/>
+        <w:t xml:space="preserve">   </w:t>
+      </w:r>
+      <w:r>
+        <w:rPr>
+          <w:rFonts w:ascii="Arial" w:hAnsi="Arial" w:cs="Arial"/>
+          <w:sz w:val="20"/>
+          <w:szCs w:val="20"/>
+        </w:rPr>
+        <w:t xml:space="preserve">        </w:t>
+      </w:r>
+      <w:r>
+        <w:rPr>
+          <w:rFonts w:ascii="Arial" w:hAnsi="Arial" w:cs="Arial"/>
+          <w:b/>
+          <w:sz w:val="20"/>
+          <w:szCs w:val="20"/>
+        </w:rPr>
+        <w:t>Postdoctoral F</w:t>
+      </w:r>
+      <w:r>
+        <w:rPr>
+          <w:rFonts w:ascii="Arial" w:hAnsi="Arial" w:cs="Arial"/>
+          <w:b/>
+          <w:sz w:val="20"/>
+          <w:szCs w:val="20"/>
+        </w:rPr>
+        <w:t>ellow</w:t>
+      </w:r>
+      <w:r>
+        <w:rPr>
+          <w:rFonts w:ascii="Arial" w:hAnsi="Arial" w:cs="Arial"/>
+          <w:sz w:val="20"/>
+          <w:szCs w:val="20"/>
+        </w:rPr>
+        <w:t>, 2007 - 2009</w:t>
       </w:r>
       <w:r>
         <w:rPr>
@@ -1920,7 +1986,39 @@
           <w:sz w:val="20"/>
           <w:szCs w:val="20"/>
         </w:rPr>
-        <w:t xml:space="preserve">Hadoop (HDFS, Hive), Spark, </w:t>
+        <w:t>Hadoop (HDFS, Hive</w:t>
+      </w:r>
+      <w:r>
+        <w:rPr>
+          <w:rFonts w:ascii="Arial" w:hAnsi="Arial" w:cs="Arial"/>
+          <w:sz w:val="20"/>
+          <w:szCs w:val="20"/>
+        </w:rPr>
+        <w:t>, Impala</w:t>
+      </w:r>
+      <w:r>
+        <w:rPr>
+          <w:rFonts w:ascii="Arial" w:hAnsi="Arial" w:cs="Arial"/>
+          <w:sz w:val="20"/>
+          <w:szCs w:val="20"/>
+        </w:rPr>
+        <w:t xml:space="preserve">), </w:t>
+      </w:r>
+      <w:r>
+        <w:rPr>
+          <w:rFonts w:ascii="Arial" w:hAnsi="Arial" w:cs="Arial"/>
+          <w:sz w:val="20"/>
+          <w:szCs w:val="20"/>
+        </w:rPr>
+        <w:t xml:space="preserve">Jupyter, </w:t>
+      </w:r>
+      <w:r>
+        <w:rPr>
+          <w:rFonts w:ascii="Arial" w:hAnsi="Arial" w:cs="Arial"/>
+          <w:sz w:val="20"/>
+          <w:szCs w:val="20"/>
+        </w:rPr>
+        <w:t xml:space="preserve">Spark, </w:t>
       </w:r>
       <w:r>
         <w:rPr>
@@ -1936,15 +2034,7 @@
           <w:sz w:val="20"/>
           <w:szCs w:val="20"/>
         </w:rPr>
-        <w:t>Teradata</w:t>
-      </w:r>
-      <w:r>
-        <w:rPr>
-          <w:rFonts w:ascii="Arial" w:hAnsi="Arial" w:cs="Arial"/>
-          <w:sz w:val="20"/>
-          <w:szCs w:val="20"/>
-        </w:rPr>
-        <w:t xml:space="preserve"> SQL</w:t>
+        <w:t>SQL</w:t>
       </w:r>
       <w:r>
         <w:rPr>
@@ -2016,7 +2106,31 @@
           <w:sz w:val="20"/>
           <w:szCs w:val="20"/>
         </w:rPr>
-        <w:t>Multidimensional clustering, Regression, Decision trees, Neural Networks</w:t>
+        <w:t>C</w:t>
+      </w:r>
+      <w:r>
+        <w:rPr>
+          <w:rFonts w:ascii="Arial" w:hAnsi="Arial" w:cs="Arial"/>
+          <w:sz w:val="20"/>
+          <w:szCs w:val="20"/>
+        </w:rPr>
+        <w:t xml:space="preserve">lustering, </w:t>
+      </w:r>
+      <w:r>
+        <w:rPr>
+          <w:rFonts w:ascii="Arial" w:hAnsi="Arial" w:cs="Arial"/>
+          <w:sz w:val="20"/>
+          <w:szCs w:val="20"/>
+        </w:rPr>
+        <w:t>Network Analysis, Linear Models, Decision T</w:t>
+      </w:r>
+      <w:r>
+        <w:rPr>
+          <w:rFonts w:ascii="Arial" w:hAnsi="Arial" w:cs="Arial"/>
+          <w:sz w:val="20"/>
+          <w:szCs w:val="20"/>
+        </w:rPr>
+        <w:t>rees, Neural Networks</w:t>
       </w:r>
       <w:r>
         <w:rPr>
@@ -3364,9 +3478,6 @@
       <w:rFonts w:ascii="Symbol" w:hAnsi="Symbol" w:cs="Symbol" w:hint="default"/>
     </w:rPr>
   </w:style>
-  <w:style w:type="character" w:styleId="DefaultParagraphFont0">
-    <w:name w:val="Default Paragraph Font"/>
-  </w:style>
   <w:style w:type="character" w:styleId="Hyperlink">
     <w:name w:val="Hyperlink"/>
     <w:rPr>

</xml_diff>